<commit_message>
third submission of p1
</commit_message>
<xml_diff>
--- a/P1/P1.docx
+++ b/P1/P1.docx
@@ -1589,14 +1589,7 @@
           <w:rFonts w:ascii="Times New Roman" w:hAnsi="Times New Roman" w:cs="Times New Roman" w:hint="eastAsia"/>
           <w:sz w:val="22"/>
         </w:rPr>
-        <w:t>，即</w:t>
-      </w:r>
-      <w:r>
-        <w:rPr>
-          <w:rFonts w:ascii="Times New Roman" w:hAnsi="Times New Roman" w:cs="Times New Roman" w:hint="eastAsia"/>
-          <w:sz w:val="22"/>
-        </w:rPr>
-        <w:t>参与者们</w:t>
+        <w:t>，即参与者们</w:t>
       </w:r>
       <w:r>
         <w:rPr>
@@ -1610,16 +1603,7 @@
           <w:rFonts w:ascii="Times New Roman" w:hAnsi="Times New Roman" w:cs="Times New Roman" w:hint="eastAsia"/>
           <w:sz w:val="22"/>
         </w:rPr>
-        <w:t>应该</w:t>
-      </w:r>
-      <w:bookmarkStart w:id="0" w:name="_GoBack"/>
-      <w:bookmarkEnd w:id="0"/>
-      <w:r>
-        <w:rPr>
-          <w:rFonts w:ascii="Times New Roman" w:hAnsi="Times New Roman" w:cs="Times New Roman" w:hint="eastAsia"/>
-          <w:sz w:val="22"/>
-        </w:rPr>
-        <w:t>和文字的打印颜色是否和文字本身相同有关</w:t>
+        <w:t>应该和文字的打印颜色是否和文字本身相同有关</w:t>
       </w:r>
     </w:p>
     <w:p>
@@ -1713,7 +1697,142 @@
           <w:rFonts w:ascii="Times New Roman" w:hAnsi="Times New Roman" w:cs="Times New Roman" w:hint="eastAsia"/>
           <w:sz w:val="22"/>
         </w:rPr>
-        <w:t>，关键统计值是</w:t>
+        <w:t>。因为置信水平是</w:t>
+      </w:r>
+      <w:r>
+        <w:rPr>
+          <w:rFonts w:ascii="Times New Roman" w:hAnsi="Times New Roman" w:cs="Times New Roman" w:hint="eastAsia"/>
+          <w:sz w:val="22"/>
+        </w:rPr>
+        <w:t>0.</w:t>
+      </w:r>
+      <w:r>
+        <w:rPr>
+          <w:rFonts w:ascii="Times New Roman" w:hAnsi="Times New Roman" w:cs="Times New Roman"/>
+          <w:sz w:val="22"/>
+        </w:rPr>
+        <w:t>95</w:t>
+      </w:r>
+      <w:r>
+        <w:rPr>
+          <w:rFonts w:ascii="Times New Roman" w:hAnsi="Times New Roman" w:cs="Times New Roman"/>
+          <w:sz w:val="22"/>
+        </w:rPr>
+        <w:t>，</w:t>
+      </w:r>
+      <w:r>
+        <w:rPr>
+          <w:rFonts w:ascii="Times New Roman" w:hAnsi="Times New Roman" w:cs="Times New Roman" w:hint="eastAsia"/>
+          <w:sz w:val="22"/>
+        </w:rPr>
+        <w:t>显著性水平就是</w:t>
+      </w:r>
+      <w:r>
+        <w:rPr>
+          <w:rFonts w:ascii="Times New Roman" w:hAnsi="Times New Roman" w:cs="Times New Roman" w:hint="eastAsia"/>
+          <w:sz w:val="22"/>
+        </w:rPr>
+        <w:t>0.</w:t>
+      </w:r>
+      <w:r>
+        <w:rPr>
+          <w:rFonts w:ascii="Times New Roman" w:hAnsi="Times New Roman" w:cs="Times New Roman"/>
+          <w:sz w:val="22"/>
+        </w:rPr>
+        <w:t>05</w:t>
+      </w:r>
+      <w:r>
+        <w:rPr>
+          <w:rFonts w:ascii="Times New Roman" w:hAnsi="Times New Roman" w:cs="Times New Roman"/>
+          <w:sz w:val="22"/>
+        </w:rPr>
+        <w:t>。</w:t>
+      </w:r>
+      <w:r>
+        <w:rPr>
+          <w:rFonts w:ascii="Times New Roman" w:hAnsi="Times New Roman" w:cs="Times New Roman" w:hint="eastAsia"/>
+          <w:sz w:val="22"/>
+        </w:rPr>
+        <w:t>又因为这是个双尾测验，通过对</w:t>
+      </w:r>
+      <w:r>
+        <w:rPr>
+          <w:rFonts w:ascii="Times New Roman" w:hAnsi="Times New Roman" w:cs="Times New Roman" w:hint="eastAsia"/>
+          <w:sz w:val="22"/>
+        </w:rPr>
+        <w:t>t</w:t>
+      </w:r>
+      <w:r>
+        <w:rPr>
+          <w:rFonts w:ascii="Times New Roman" w:hAnsi="Times New Roman" w:cs="Times New Roman" w:hint="eastAsia"/>
+          <w:sz w:val="22"/>
+        </w:rPr>
+        <w:t>分布查表（</w:t>
+      </w:r>
+      <w:proofErr w:type="spellStart"/>
+      <w:r>
+        <w:rPr>
+          <w:rFonts w:ascii="Times New Roman" w:hAnsi="Times New Roman" w:cs="Times New Roman" w:hint="eastAsia"/>
+          <w:sz w:val="22"/>
+        </w:rPr>
+        <w:t>df</w:t>
+      </w:r>
+      <w:proofErr w:type="spellEnd"/>
+      <w:r>
+        <w:rPr>
+          <w:rFonts w:ascii="Times New Roman" w:hAnsi="Times New Roman" w:cs="Times New Roman"/>
+          <w:sz w:val="22"/>
+        </w:rPr>
+        <w:t>=23, p=.025</w:t>
+      </w:r>
+      <w:r>
+        <w:rPr>
+          <w:rFonts w:ascii="Times New Roman" w:hAnsi="Times New Roman" w:cs="Times New Roman" w:hint="eastAsia"/>
+          <w:sz w:val="22"/>
+        </w:rPr>
+        <w:t>），我们得到</w:t>
+      </w:r>
+      <w:r>
+        <w:rPr>
+          <w:rFonts w:ascii="Times New Roman" w:hAnsi="Times New Roman" w:cs="Times New Roman" w:hint="eastAsia"/>
+          <w:sz w:val="22"/>
+        </w:rPr>
+        <w:t>t</w:t>
+      </w:r>
+      <w:r>
+        <w:rPr>
+          <w:rFonts w:ascii="Times New Roman" w:hAnsi="Times New Roman" w:cs="Times New Roman" w:hint="eastAsia"/>
+          <w:sz w:val="22"/>
+        </w:rPr>
+        <w:t>的</w:t>
+      </w:r>
+      <w:r>
+        <w:rPr>
+          <w:rFonts w:ascii="Times New Roman" w:hAnsi="Times New Roman" w:cs="Times New Roman" w:hint="eastAsia"/>
+          <w:sz w:val="22"/>
+        </w:rPr>
+        <w:t>critical</w:t>
+      </w:r>
+      <w:r>
+        <w:rPr>
+          <w:rFonts w:ascii="Times New Roman" w:hAnsi="Times New Roman" w:cs="Times New Roman"/>
+          <w:sz w:val="22"/>
+        </w:rPr>
+        <w:t xml:space="preserve"> </w:t>
+      </w:r>
+      <w:r>
+        <w:rPr>
+          <w:rFonts w:ascii="Times New Roman" w:hAnsi="Times New Roman" w:cs="Times New Roman" w:hint="eastAsia"/>
+          <w:sz w:val="22"/>
+        </w:rPr>
+        <w:t>value</w:t>
+      </w:r>
+      <w:r>
+        <w:rPr>
+          <w:rFonts w:ascii="Times New Roman" w:hAnsi="Times New Roman" w:cs="Times New Roman" w:hint="eastAsia"/>
+          <w:sz w:val="22"/>
+        </w:rPr>
+        <w:t>是</w:t>
       </w:r>
       <w:r>
         <w:rPr>
@@ -1727,8 +1846,66 @@
           <w:rFonts w:ascii="Times New Roman" w:hAnsi="Times New Roman" w:cs="Times New Roman" w:hint="eastAsia"/>
           <w:sz w:val="22"/>
         </w:rPr>
-        <w:t>。</w:t>
-      </w:r>
+        <w:t>，如果实验得到的</w:t>
+      </w:r>
+      <w:r>
+        <w:rPr>
+          <w:rFonts w:ascii="Times New Roman" w:hAnsi="Times New Roman" w:cs="Times New Roman" w:hint="eastAsia"/>
+          <w:sz w:val="22"/>
+        </w:rPr>
+        <w:t>t</w:t>
+      </w:r>
+      <w:r>
+        <w:rPr>
+          <w:rFonts w:ascii="Times New Roman" w:hAnsi="Times New Roman" w:cs="Times New Roman" w:hint="eastAsia"/>
+          <w:sz w:val="22"/>
+        </w:rPr>
+        <w:t>值的绝对值大于</w:t>
+      </w:r>
+      <w:r>
+        <w:rPr>
+          <w:rFonts w:ascii="Times New Roman" w:hAnsi="Times New Roman" w:cs="Times New Roman" w:hint="eastAsia"/>
+          <w:sz w:val="22"/>
+        </w:rPr>
+        <w:t>2.</w:t>
+      </w:r>
+      <w:r>
+        <w:rPr>
+          <w:rFonts w:ascii="Times New Roman" w:hAnsi="Times New Roman" w:cs="Times New Roman"/>
+          <w:sz w:val="22"/>
+        </w:rPr>
+        <w:t>064</w:t>
+      </w:r>
+      <w:r>
+        <w:rPr>
+          <w:rFonts w:ascii="Times New Roman" w:hAnsi="Times New Roman" w:cs="Times New Roman" w:hint="eastAsia"/>
+          <w:sz w:val="22"/>
+        </w:rPr>
+        <w:t>的概率小于</w:t>
+      </w:r>
+      <w:r>
+        <w:rPr>
+          <w:rFonts w:ascii="Times New Roman" w:hAnsi="Times New Roman" w:cs="Times New Roman" w:hint="eastAsia"/>
+          <w:sz w:val="22"/>
+        </w:rPr>
+        <w:t>0.</w:t>
+      </w:r>
+      <w:r>
+        <w:rPr>
+          <w:rFonts w:ascii="Times New Roman" w:hAnsi="Times New Roman" w:cs="Times New Roman"/>
+          <w:sz w:val="22"/>
+        </w:rPr>
+        <w:t>05</w:t>
+      </w:r>
+      <w:r>
+        <w:rPr>
+          <w:rFonts w:ascii="Times New Roman" w:hAnsi="Times New Roman" w:cs="Times New Roman" w:hint="eastAsia"/>
+          <w:sz w:val="22"/>
+        </w:rPr>
+        <w:t>则拒绝原假设。</w:t>
+      </w:r>
+      <w:bookmarkStart w:id="0" w:name="_GoBack"/>
+      <w:bookmarkEnd w:id="0"/>
       <w:r>
         <w:rPr>
           <w:rFonts w:ascii="Times New Roman" w:hAnsi="Times New Roman" w:cs="Times New Roman" w:hint="eastAsia"/>
@@ -1848,14 +2025,7 @@
           <w:rFonts w:ascii="Times New Roman" w:hAnsi="Times New Roman" w:cs="Times New Roman" w:hint="eastAsia"/>
           <w:sz w:val="22"/>
         </w:rPr>
-        <w:t>我拒绝零假设，即</w:t>
-      </w:r>
-      <w:r>
-        <w:rPr>
-          <w:rFonts w:ascii="Times New Roman" w:hAnsi="Times New Roman" w:cs="Times New Roman" w:hint="eastAsia"/>
-          <w:sz w:val="22"/>
-        </w:rPr>
-        <w:t>参与者们</w:t>
+        <w:t>我拒绝零假设，即参与者们</w:t>
       </w:r>
       <w:r>
         <w:rPr>
@@ -2004,7 +2174,6 @@
           <w:rFonts w:ascii="Times New Roman" w:hAnsi="Times New Roman" w:cs="Times New Roman" w:hint="eastAsia"/>
           <w:sz w:val="22"/>
         </w:rPr>
-        <w:lastRenderedPageBreak/>
         <w:t>优达学城</w:t>
       </w:r>
     </w:p>

</xml_diff>

<commit_message>
final submission of p2
</commit_message>
<xml_diff>
--- a/P1/P1.docx
+++ b/P1/P1.docx
@@ -1832,14 +1832,21 @@
           <w:rFonts w:ascii="Times New Roman" w:hAnsi="Times New Roman" w:cs="Times New Roman" w:hint="eastAsia"/>
           <w:sz w:val="22"/>
         </w:rPr>
-        <w:t>是</w:t>
-      </w:r>
-      <w:r>
-        <w:rPr>
-          <w:rFonts w:ascii="Times New Roman" w:hAnsi="Times New Roman" w:cs="Times New Roman" w:hint="eastAsia"/>
-          <w:sz w:val="22"/>
-        </w:rPr>
-        <w:t>-2.064</w:t>
+        <w:t>的绝对值为</w:t>
+      </w:r>
+      <w:r>
+        <w:rPr>
+          <w:rFonts w:ascii="Times New Roman" w:hAnsi="Times New Roman" w:cs="Times New Roman" w:hint="eastAsia"/>
+          <w:sz w:val="22"/>
+        </w:rPr>
+        <w:t>2.06</w:t>
+      </w:r>
+      <w:r>
+        <w:rPr>
+          <w:rFonts w:ascii="Times New Roman" w:hAnsi="Times New Roman" w:cs="Times New Roman"/>
+          <w:sz w:val="22"/>
+        </w:rPr>
+        <w:t>9</w:t>
       </w:r>
       <w:r>
         <w:rPr>
@@ -1860,52 +1867,59 @@
           <w:rFonts w:ascii="Times New Roman" w:hAnsi="Times New Roman" w:cs="Times New Roman" w:hint="eastAsia"/>
           <w:sz w:val="22"/>
         </w:rPr>
-        <w:t>值的绝对值大于</w:t>
-      </w:r>
-      <w:r>
-        <w:rPr>
-          <w:rFonts w:ascii="Times New Roman" w:hAnsi="Times New Roman" w:cs="Times New Roman" w:hint="eastAsia"/>
-          <w:sz w:val="22"/>
-        </w:rPr>
-        <w:t>2.</w:t>
-      </w:r>
-      <w:r>
-        <w:rPr>
-          <w:rFonts w:ascii="Times New Roman" w:hAnsi="Times New Roman" w:cs="Times New Roman"/>
-          <w:sz w:val="22"/>
-        </w:rPr>
-        <w:t>064</w:t>
-      </w:r>
-      <w:r>
-        <w:rPr>
-          <w:rFonts w:ascii="Times New Roman" w:hAnsi="Times New Roman" w:cs="Times New Roman" w:hint="eastAsia"/>
-          <w:sz w:val="22"/>
-        </w:rPr>
-        <w:t>的概率小于</w:t>
-      </w:r>
-      <w:r>
-        <w:rPr>
-          <w:rFonts w:ascii="Times New Roman" w:hAnsi="Times New Roman" w:cs="Times New Roman" w:hint="eastAsia"/>
-          <w:sz w:val="22"/>
-        </w:rPr>
-        <w:t>0.</w:t>
-      </w:r>
-      <w:r>
-        <w:rPr>
-          <w:rFonts w:ascii="Times New Roman" w:hAnsi="Times New Roman" w:cs="Times New Roman"/>
-          <w:sz w:val="22"/>
-        </w:rPr>
-        <w:t>05</w:t>
-      </w:r>
-      <w:r>
-        <w:rPr>
-          <w:rFonts w:ascii="Times New Roman" w:hAnsi="Times New Roman" w:cs="Times New Roman" w:hint="eastAsia"/>
-          <w:sz w:val="22"/>
-        </w:rPr>
-        <w:t>则拒绝原假设。</w:t>
+        <w:t>值的绝对值</w:t>
       </w:r>
       <w:bookmarkStart w:id="0" w:name="_GoBack"/>
       <w:bookmarkEnd w:id="0"/>
+      <w:r>
+        <w:rPr>
+          <w:rFonts w:ascii="Times New Roman" w:hAnsi="Times New Roman" w:cs="Times New Roman" w:hint="eastAsia"/>
+          <w:sz w:val="22"/>
+        </w:rPr>
+        <w:t>大于</w:t>
+      </w:r>
+      <w:r>
+        <w:rPr>
+          <w:rFonts w:ascii="Times New Roman" w:hAnsi="Times New Roman" w:cs="Times New Roman" w:hint="eastAsia"/>
+          <w:sz w:val="22"/>
+        </w:rPr>
+        <w:t>2.</w:t>
+      </w:r>
+      <w:r>
+        <w:rPr>
+          <w:rFonts w:ascii="Times New Roman" w:hAnsi="Times New Roman" w:cs="Times New Roman"/>
+          <w:sz w:val="22"/>
+        </w:rPr>
+        <w:t>069</w:t>
+      </w:r>
+      <w:r>
+        <w:rPr>
+          <w:rFonts w:ascii="Times New Roman" w:hAnsi="Times New Roman" w:cs="Times New Roman" w:hint="eastAsia"/>
+          <w:sz w:val="22"/>
+        </w:rPr>
+        <w:t>的概率小于</w:t>
+      </w:r>
+      <w:r>
+        <w:rPr>
+          <w:rFonts w:ascii="Times New Roman" w:hAnsi="Times New Roman" w:cs="Times New Roman" w:hint="eastAsia"/>
+          <w:sz w:val="22"/>
+        </w:rPr>
+        <w:t>0.</w:t>
+      </w:r>
+      <w:r>
+        <w:rPr>
+          <w:rFonts w:ascii="Times New Roman" w:hAnsi="Times New Roman" w:cs="Times New Roman"/>
+          <w:sz w:val="22"/>
+        </w:rPr>
+        <w:t>05</w:t>
+      </w:r>
+      <w:r>
+        <w:rPr>
+          <w:rFonts w:ascii="Times New Roman" w:hAnsi="Times New Roman" w:cs="Times New Roman" w:hint="eastAsia"/>
+          <w:sz w:val="22"/>
+        </w:rPr>
+        <w:t>则拒绝原假设。</w:t>
+      </w:r>
       <w:r>
         <w:rPr>
           <w:rFonts w:ascii="Times New Roman" w:hAnsi="Times New Roman" w:cs="Times New Roman" w:hint="eastAsia"/>

</xml_diff>